<commit_message>
Complaint fixes from Susan Hegel including missing lockout claim - added citations
</commit_message>
<xml_diff>
--- a/docassemble/HousingCodeChecklist/data/templates/order_of_notice.docx
+++ b/docassemble/HousingCodeChecklist/data/templates/order_of_notice.docx
@@ -618,7 +618,21 @@
         <w:t>Ordered</w:t>
       </w:r>
       <w:r>
-        <w:t xml:space="preserve"> that the Defendant/Tenant give notice to the said Plaintiff/Landlord to appear before said Court, on the  </w:t>
+        <w:t xml:space="preserve"> that the </w:t>
+      </w:r>
+      <w:r>
+        <w:t>Plaintiff</w:t>
+      </w:r>
+      <w:r>
+        <w:t xml:space="preserve">/Tenant give notice to the said </w:t>
+      </w:r>
+      <w:r>
+        <w:t>Defendant</w:t>
+      </w:r>
+      <w:bookmarkStart w:id="0" w:name="_GoBack"/>
+      <w:bookmarkEnd w:id="0"/>
+      <w:r>
+        <w:t xml:space="preserve">/Landlord to appear before said Court, on the  </w:t>
       </w:r>
       <w:r>
         <w:t>_________</w:t>
@@ -846,10 +860,7 @@
         <w:t>Clerk Magistrate Signature</w:t>
       </w:r>
     </w:p>
-    <w:p>
-      <w:bookmarkStart w:id="0" w:name="_GoBack"/>
-      <w:bookmarkEnd w:id="0"/>
-    </w:p>
+    <w:p/>
     <w:sectPr>
       <w:pgSz w:w="12240" w:h="15840"/>
       <w:pgMar w:top="1440" w:right="1440" w:bottom="1440" w:left="1440" w:header="720" w:footer="720" w:gutter="0"/>
@@ -1749,7 +1760,7 @@
 </file>
 
 <file path=customXml/itemProps1.xml><?xml version="1.0" encoding="utf-8"?>
-<ds:datastoreItem xmlns:ds="http://schemas.openxmlformats.org/officeDocument/2006/customXml" ds:itemID="{71510762-DAF2-47B5-A92D-ECD180551221}">
+<ds:datastoreItem xmlns:ds="http://schemas.openxmlformats.org/officeDocument/2006/customXml" ds:itemID="{B0E7460C-285C-4FF8-9AEB-DE9F7D1C8281}">
   <ds:schemaRefs>
     <ds:schemaRef ds:uri="http://schemas.openxmlformats.org/officeDocument/2006/bibliography"/>
   </ds:schemaRefs>

</xml_diff>